<commit_message>
review the dp problems.
</commit_message>
<xml_diff>
--- a/Leetcode/AAA/Dynamic Programming.docx
+++ b/Leetcode/AAA/Dynamic Programming.docx
@@ -16,44 +16,242 @@
       </w:pPr>
       <w:r>
         <w:rPr>
-          <w:rFonts w:ascii="微软雅黑" w:eastAsia="微软雅黑" w:hAnsi="微软雅黑"/>
+          <w:rFonts w:ascii="微软雅黑" w:eastAsia="微软雅黑" w:hAnsi="微软雅黑" w:hint="eastAsia"/>
           <w:sz w:val="28"/>
           <w:szCs w:val="28"/>
         </w:rPr>
-        <w:t>140. Word Break II</w:t>
-      </w:r>
-    </w:p>
-    <w:p>
-      <w:pPr>
-        <w:snapToGrid w:val="0"/>
-        <w:rPr>
-          <w:rFonts w:ascii="微软雅黑" w:eastAsia="微软雅黑" w:hAnsi="微软雅黑"/>
-          <w:szCs w:val="21"/>
-        </w:rPr>
-      </w:pPr>
-      <w:r>
-        <w:tab/>
-      </w:r>
-      <w:r>
-        <w:rPr>
-          <w:rFonts w:ascii="微软雅黑" w:eastAsia="微软雅黑" w:hAnsi="微软雅黑" w:hint="eastAsia"/>
-          <w:szCs w:val="21"/>
-        </w:rPr>
-        <w:t>这道题目还是与546题的dp写法差不多，其实一道题目可以有很多种思想和解法，这道题目就是回溯法+dp，但是不明白为什么还是TLE了，用了一个Dis</w:t>
-      </w:r>
-      <w:r>
-        <w:rPr>
-          <w:rFonts w:ascii="微软雅黑" w:eastAsia="微软雅黑" w:hAnsi="微软雅黑"/>
-          <w:szCs w:val="21"/>
-        </w:rPr>
-        <w:t>cuss</w:t>
-      </w:r>
-      <w:r>
-        <w:rPr>
-          <w:rFonts w:ascii="微软雅黑" w:eastAsia="微软雅黑" w:hAnsi="微软雅黑" w:hint="eastAsia"/>
-          <w:szCs w:val="21"/>
-        </w:rPr>
-        <w:t>区的Java程序能过。</w:t>
+        <w:t>题目思维或方法类似：</w:t>
+      </w:r>
+    </w:p>
+    <w:p>
+      <w:pPr>
+        <w:pStyle w:val="a3"/>
+        <w:numPr>
+          <w:ilvl w:val="0"/>
+          <w:numId w:val="1"/>
+        </w:numPr>
+        <w:snapToGrid w:val="0"/>
+        <w:ind w:firstLineChars="0"/>
+        <w:rPr>
+          <w:rFonts w:ascii="微软雅黑" w:eastAsia="微软雅黑" w:hAnsi="微软雅黑"/>
+          <w:szCs w:val="21"/>
+        </w:rPr>
+      </w:pPr>
+      <w:r>
+        <w:rPr>
+          <w:rFonts w:ascii="微软雅黑" w:eastAsia="微软雅黑" w:hAnsi="微软雅黑" w:hint="eastAsia"/>
+          <w:szCs w:val="21"/>
+        </w:rPr>
+        <w:t>自顶向下</w:t>
+      </w:r>
+      <w:r>
+        <w:rPr>
+          <w:rFonts w:ascii="微软雅黑" w:eastAsia="微软雅黑" w:hAnsi="微软雅黑" w:hint="eastAsia"/>
+          <w:szCs w:val="21"/>
+        </w:rPr>
+        <w:t>1</w:t>
+      </w:r>
+      <w:r>
+        <w:rPr>
+          <w:rFonts w:ascii="微软雅黑" w:eastAsia="微软雅黑" w:hAnsi="微软雅黑"/>
+          <w:szCs w:val="21"/>
+        </w:rPr>
+        <w:t>40</w:t>
+      </w:r>
+      <w:r>
+        <w:rPr>
+          <w:rFonts w:ascii="微软雅黑" w:eastAsia="微软雅黑" w:hAnsi="微软雅黑" w:hint="eastAsia"/>
+          <w:szCs w:val="21"/>
+        </w:rPr>
+        <w:t xml:space="preserve"> </w:t>
+      </w:r>
+      <w:r>
+        <w:rPr>
+          <w:rFonts w:ascii="微软雅黑" w:eastAsia="微软雅黑" w:hAnsi="微软雅黑"/>
+          <w:szCs w:val="21"/>
+        </w:rPr>
+        <w:t>403</w:t>
+      </w:r>
+      <w:r>
+        <w:rPr>
+          <w:rFonts w:ascii="微软雅黑" w:eastAsia="微软雅黑" w:hAnsi="微软雅黑"/>
+          <w:szCs w:val="21"/>
+        </w:rPr>
+        <w:t xml:space="preserve"> 638</w:t>
+      </w:r>
+      <w:bookmarkStart w:id="0" w:name="_GoBack"/>
+      <w:bookmarkEnd w:id="0"/>
+    </w:p>
+    <w:p>
+      <w:pPr>
+        <w:pStyle w:val="a3"/>
+        <w:numPr>
+          <w:ilvl w:val="0"/>
+          <w:numId w:val="1"/>
+        </w:numPr>
+        <w:snapToGrid w:val="0"/>
+        <w:ind w:firstLineChars="0"/>
+        <w:rPr>
+          <w:rFonts w:ascii="微软雅黑" w:eastAsia="微软雅黑" w:hAnsi="微软雅黑"/>
+          <w:szCs w:val="21"/>
+        </w:rPr>
+      </w:pPr>
+      <w:r>
+        <w:rPr>
+          <w:rFonts w:ascii="微软雅黑" w:eastAsia="微软雅黑" w:hAnsi="微软雅黑" w:hint="eastAsia"/>
+          <w:szCs w:val="21"/>
+        </w:rPr>
+        <w:t>多个状态量交替：</w:t>
+      </w:r>
+      <w:r>
+        <w:rPr>
+          <w:rFonts w:ascii="微软雅黑" w:eastAsia="微软雅黑" w:hAnsi="微软雅黑"/>
+          <w:szCs w:val="21"/>
+        </w:rPr>
+        <w:t>188 309</w:t>
+      </w:r>
+    </w:p>
+    <w:p>
+      <w:pPr>
+        <w:pStyle w:val="a3"/>
+        <w:numPr>
+          <w:ilvl w:val="0"/>
+          <w:numId w:val="1"/>
+        </w:numPr>
+        <w:snapToGrid w:val="0"/>
+        <w:ind w:firstLineChars="0"/>
+        <w:rPr>
+          <w:rFonts w:ascii="微软雅黑" w:eastAsia="微软雅黑" w:hAnsi="微软雅黑"/>
+          <w:szCs w:val="21"/>
+        </w:rPr>
+      </w:pPr>
+      <w:r>
+        <w:rPr>
+          <w:rFonts w:ascii="微软雅黑" w:eastAsia="微软雅黑" w:hAnsi="微软雅黑"/>
+          <w:szCs w:val="21"/>
+        </w:rPr>
+        <w:t>BFS</w:t>
+      </w:r>
+      <w:r>
+        <w:rPr>
+          <w:rFonts w:ascii="微软雅黑" w:eastAsia="微软雅黑" w:hAnsi="微软雅黑" w:hint="eastAsia"/>
+          <w:szCs w:val="21"/>
+        </w:rPr>
+        <w:t>搜索</w:t>
+      </w:r>
+      <w:r>
+        <w:rPr>
+          <w:rFonts w:ascii="微软雅黑" w:eastAsia="微软雅黑" w:hAnsi="微软雅黑"/>
+          <w:szCs w:val="21"/>
+        </w:rPr>
+        <w:t>279 403</w:t>
+      </w:r>
+    </w:p>
+    <w:p>
+      <w:pPr>
+        <w:pStyle w:val="a3"/>
+        <w:numPr>
+          <w:ilvl w:val="0"/>
+          <w:numId w:val="1"/>
+        </w:numPr>
+        <w:snapToGrid w:val="0"/>
+        <w:ind w:firstLineChars="0"/>
+        <w:rPr>
+          <w:rFonts w:ascii="微软雅黑" w:eastAsia="微软雅黑" w:hAnsi="微软雅黑"/>
+          <w:szCs w:val="21"/>
+        </w:rPr>
+      </w:pPr>
+      <w:r>
+        <w:rPr>
+          <w:rFonts w:ascii="微软雅黑" w:eastAsia="微软雅黑" w:hAnsi="微软雅黑" w:hint="eastAsia"/>
+          <w:szCs w:val="21"/>
+        </w:rPr>
+        <w:t>O(</w:t>
+      </w:r>
+      <w:r>
+        <w:rPr>
+          <w:rFonts w:ascii="微软雅黑" w:eastAsia="微软雅黑" w:hAnsi="微软雅黑"/>
+          <w:szCs w:val="21"/>
+        </w:rPr>
+        <w:t>n!)-&gt;</w:t>
+      </w:r>
+      <w:r>
+        <w:rPr>
+          <w:rFonts w:ascii="微软雅黑" w:eastAsia="微软雅黑" w:hAnsi="微软雅黑" w:hint="eastAsia"/>
+          <w:szCs w:val="21"/>
+        </w:rPr>
+        <w:t>O</w:t>
+      </w:r>
+      <w:r>
+        <w:rPr>
+          <w:rFonts w:ascii="微软雅黑" w:eastAsia="微软雅黑" w:hAnsi="微软雅黑"/>
+          <w:szCs w:val="21"/>
+        </w:rPr>
+        <w:t>(n^3)</w:t>
+      </w:r>
+      <w:r>
+        <w:rPr>
+          <w:rFonts w:ascii="微软雅黑" w:eastAsia="微软雅黑" w:hAnsi="微软雅黑" w:hint="eastAsia"/>
+          <w:szCs w:val="21"/>
+        </w:rPr>
+        <w:t>三角形方法</w:t>
+      </w:r>
+      <w:r>
+        <w:rPr>
+          <w:rFonts w:ascii="微软雅黑" w:eastAsia="微软雅黑" w:hAnsi="微软雅黑"/>
+          <w:szCs w:val="21"/>
+        </w:rPr>
+        <w:t>312</w:t>
+      </w:r>
+      <w:r>
+        <w:rPr>
+          <w:rFonts w:ascii="微软雅黑" w:eastAsia="微软雅黑" w:hAnsi="微软雅黑"/>
+          <w:szCs w:val="21"/>
+        </w:rPr>
+        <w:t xml:space="preserve"> 664</w:t>
+      </w:r>
+    </w:p>
+    <w:p>
+      <w:pPr>
+        <w:pStyle w:val="a3"/>
+        <w:numPr>
+          <w:ilvl w:val="0"/>
+          <w:numId w:val="1"/>
+        </w:numPr>
+        <w:snapToGrid w:val="0"/>
+        <w:ind w:firstLineChars="0"/>
+        <w:rPr>
+          <w:rFonts w:ascii="微软雅黑" w:eastAsia="微软雅黑" w:hAnsi="微软雅黑" w:hint="eastAsia"/>
+          <w:szCs w:val="21"/>
+        </w:rPr>
+      </w:pPr>
+      <w:r>
+        <w:rPr>
+          <w:rFonts w:ascii="微软雅黑" w:eastAsia="微软雅黑" w:hAnsi="微软雅黑"/>
+          <w:szCs w:val="21"/>
+        </w:rPr>
+        <w:t>O</w:t>
+      </w:r>
+      <w:r>
+        <w:rPr>
+          <w:rFonts w:ascii="微软雅黑" w:eastAsia="微软雅黑" w:hAnsi="微软雅黑" w:hint="eastAsia"/>
+          <w:szCs w:val="21"/>
+        </w:rPr>
+        <w:t>(</w:t>
+      </w:r>
+      <w:r>
+        <w:rPr>
+          <w:rFonts w:ascii="微软雅黑" w:eastAsia="微软雅黑" w:hAnsi="微软雅黑"/>
+          <w:szCs w:val="21"/>
+        </w:rPr>
+        <w:t>n^2)</w:t>
+      </w:r>
+      <w:r>
+        <w:rPr>
+          <w:rFonts w:ascii="微软雅黑" w:eastAsia="微软雅黑" w:hAnsi="微软雅黑"/>
+          <w:szCs w:val="21"/>
+        </w:rPr>
+        <w:t xml:space="preserve"> 629</w:t>
       </w:r>
     </w:p>
     <w:p>
@@ -74,65 +272,96 @@
           <w:sz w:val="28"/>
           <w:szCs w:val="28"/>
         </w:rPr>
-        <w:t>188. Best Time to Buy and Sell Stock IV</w:t>
-      </w:r>
-    </w:p>
-    <w:p>
-      <w:pPr>
-        <w:snapToGrid w:val="0"/>
-        <w:ind w:firstLine="420"/>
-        <w:rPr>
-          <w:rFonts w:ascii="微软雅黑" w:eastAsia="微软雅黑" w:hAnsi="微软雅黑"/>
-          <w:szCs w:val="21"/>
-        </w:rPr>
-      </w:pPr>
-      <w:r>
-        <w:rPr>
-          <w:rFonts w:ascii="微软雅黑" w:eastAsia="微软雅黑" w:hAnsi="微软雅黑" w:hint="eastAsia"/>
-          <w:szCs w:val="21"/>
-        </w:rPr>
-        <w:t>其实做了这么多得</w:t>
-      </w:r>
-      <w:r>
-        <w:rPr>
-          <w:rFonts w:ascii="微软雅黑" w:eastAsia="微软雅黑" w:hAnsi="微软雅黑"/>
-          <w:szCs w:val="21"/>
-        </w:rPr>
-        <w:t>DP问题，很多题其实都是特别的简单，</w:t>
-      </w:r>
-    </w:p>
-    <w:p>
-      <w:pPr>
-        <w:snapToGrid w:val="0"/>
-        <w:rPr>
-          <w:rFonts w:ascii="微软雅黑" w:eastAsia="微软雅黑" w:hAnsi="微软雅黑"/>
-          <w:szCs w:val="21"/>
-        </w:rPr>
-      </w:pPr>
-      <w:r>
-        <w:rPr>
-          <w:rFonts w:ascii="微软雅黑" w:eastAsia="微软雅黑" w:hAnsi="微软雅黑"/>
-          <w:szCs w:val="21"/>
-        </w:rPr>
-        <w:tab/>
-        <w:t>而核心思维就在于“自顶向下，逆向思维”，</w:t>
-      </w:r>
-    </w:p>
-    <w:p>
-      <w:pPr>
-        <w:snapToGrid w:val="0"/>
-        <w:rPr>
-          <w:rFonts w:ascii="微软雅黑" w:eastAsia="微软雅黑" w:hAnsi="微软雅黑"/>
-          <w:szCs w:val="21"/>
-        </w:rPr>
-      </w:pPr>
-      <w:r>
-        <w:rPr>
-          <w:rFonts w:ascii="微软雅黑" w:eastAsia="微软雅黑" w:hAnsi="微软雅黑"/>
-          <w:szCs w:val="21"/>
-        </w:rPr>
-        <w:tab/>
-        <w:t>关键词在于“子问题，子结构，子性质，无后效性，状态量，初始量”</w:t>
+        <w:t>140. Word Break II</w:t>
+      </w:r>
+    </w:p>
+    <w:p>
+      <w:pPr>
+        <w:snapToGrid w:val="0"/>
+        <w:rPr>
+          <w:rFonts w:ascii="微软雅黑" w:eastAsia="微软雅黑" w:hAnsi="微软雅黑" w:hint="eastAsia"/>
+          <w:szCs w:val="21"/>
+        </w:rPr>
+      </w:pPr>
+      <w:r>
+        <w:tab/>
+      </w:r>
+      <w:r>
+        <w:rPr>
+          <w:rFonts w:ascii="微软雅黑" w:eastAsia="微软雅黑" w:hAnsi="微软雅黑" w:hint="eastAsia"/>
+          <w:szCs w:val="21"/>
+        </w:rPr>
+        <w:t>这道题目</w:t>
+      </w:r>
+      <w:r>
+        <w:rPr>
+          <w:rFonts w:ascii="微软雅黑" w:eastAsia="微软雅黑" w:hAnsi="微软雅黑" w:hint="eastAsia"/>
+          <w:szCs w:val="21"/>
+        </w:rPr>
+        <w:t>与546题的dp写法差不多，其实一道题目可以有很多种思想和解法，这道题目就是dp，</w:t>
+      </w:r>
+      <w:r>
+        <w:rPr>
+          <w:rFonts w:ascii="微软雅黑" w:eastAsia="微软雅黑" w:hAnsi="微软雅黑" w:hint="eastAsia"/>
+          <w:szCs w:val="21"/>
+        </w:rPr>
+        <w:t>之前</w:t>
+      </w:r>
+      <w:r>
+        <w:rPr>
+          <w:rFonts w:ascii="微软雅黑" w:eastAsia="微软雅黑" w:hAnsi="微软雅黑" w:hint="eastAsia"/>
+          <w:szCs w:val="21"/>
+        </w:rPr>
+        <w:t>TLE了，</w:t>
+      </w:r>
+      <w:r>
+        <w:rPr>
+          <w:rFonts w:ascii="微软雅黑" w:eastAsia="微软雅黑" w:hAnsi="微软雅黑" w:hint="eastAsia"/>
+          <w:szCs w:val="21"/>
+        </w:rPr>
+        <w:t>后来发现是re</w:t>
+      </w:r>
+      <w:r>
+        <w:rPr>
+          <w:rFonts w:ascii="微软雅黑" w:eastAsia="微软雅黑" w:hAnsi="微软雅黑"/>
+          <w:szCs w:val="21"/>
+        </w:rPr>
+        <w:t>turn m[s]=r</w:t>
+      </w:r>
+      <w:r>
+        <w:rPr>
+          <w:rFonts w:ascii="微软雅黑" w:eastAsia="微软雅黑" w:hAnsi="微软雅黑" w:hint="eastAsia"/>
+          <w:szCs w:val="21"/>
+        </w:rPr>
+        <w:t>es没有插入unordered</w:t>
+      </w:r>
+      <w:r>
+        <w:rPr>
+          <w:rFonts w:ascii="微软雅黑" w:eastAsia="微软雅黑" w:hAnsi="微软雅黑"/>
+          <w:szCs w:val="21"/>
+        </w:rPr>
+        <w:t>_map</w:t>
+      </w:r>
+      <w:r>
+        <w:rPr>
+          <w:rFonts w:ascii="微软雅黑" w:eastAsia="微软雅黑" w:hAnsi="微软雅黑" w:hint="eastAsia"/>
+          <w:szCs w:val="21"/>
+        </w:rPr>
+        <w:t>中。unordered_</w:t>
+      </w:r>
+      <w:r>
+        <w:rPr>
+          <w:rFonts w:ascii="微软雅黑" w:eastAsia="微软雅黑" w:hAnsi="微软雅黑"/>
+          <w:szCs w:val="21"/>
+        </w:rPr>
+        <w:t>map</w:t>
+      </w:r>
+      <w:r>
+        <w:rPr>
+          <w:rFonts w:ascii="微软雅黑" w:eastAsia="微软雅黑" w:hAnsi="微软雅黑" w:hint="eastAsia"/>
+          <w:szCs w:val="21"/>
+        </w:rPr>
+        <w:t>真是效率高的不行，绝对利器。</w:t>
       </w:r>
     </w:p>
     <w:p>
@@ -153,113 +382,155 @@
           <w:sz w:val="28"/>
           <w:szCs w:val="28"/>
         </w:rPr>
-        <w:t>279. Perfect Squares</w:t>
-      </w:r>
-    </w:p>
-    <w:p>
-      <w:pPr>
-        <w:snapToGrid w:val="0"/>
-        <w:rPr>
-          <w:rFonts w:ascii="微软雅黑" w:eastAsia="微软雅黑" w:hAnsi="微软雅黑"/>
-          <w:szCs w:val="21"/>
-        </w:rPr>
-      </w:pPr>
-      <w:r>
-        <w:rPr>
-          <w:rFonts w:ascii="微软雅黑" w:eastAsia="微软雅黑" w:hAnsi="微软雅黑"/>
-          <w:szCs w:val="21"/>
-        </w:rPr>
-        <w:t>//解法四：Breadth-First Search: 80ms</w:t>
-      </w:r>
-    </w:p>
-    <w:p>
-      <w:pPr>
-        <w:snapToGrid w:val="0"/>
-        <w:rPr>
-          <w:rFonts w:ascii="微软雅黑" w:eastAsia="微软雅黑" w:hAnsi="微软雅黑"/>
-          <w:szCs w:val="21"/>
-        </w:rPr>
-      </w:pPr>
-      <w:r>
-        <w:rPr>
-          <w:rFonts w:ascii="微软雅黑" w:eastAsia="微软雅黑" w:hAnsi="微软雅黑"/>
-          <w:szCs w:val="21"/>
-        </w:rPr>
-        <w:tab/>
-        <w:t>思维值得学习！将广度优先搜索用于求 是否能满足某种条件或最快的方式 是一种全新的思维。时间复杂度为O（n)！</w:t>
-      </w:r>
-    </w:p>
-    <w:p>
-      <w:pPr>
-        <w:snapToGrid w:val="0"/>
-        <w:rPr>
-          <w:rFonts w:ascii="微软雅黑" w:eastAsia="微软雅黑" w:hAnsi="微软雅黑"/>
-          <w:szCs w:val="21"/>
-        </w:rPr>
-      </w:pPr>
-      <w:r>
-        <w:rPr>
-          <w:rFonts w:ascii="微软雅黑" w:eastAsia="微软雅黑" w:hAnsi="微软雅黑"/>
-          <w:szCs w:val="21"/>
-        </w:rPr>
-        <w:t xml:space="preserve">    另外一个类似的可用广度优先搜索解决问题的题目是</w:t>
-      </w:r>
-      <w:r>
-        <w:rPr>
-          <w:rFonts w:ascii="微软雅黑" w:eastAsia="微软雅黑" w:hAnsi="微软雅黑"/>
-          <w:szCs w:val="21"/>
-        </w:rPr>
-        <w:tab/>
-        <w:t>403. Frog Jump</w:t>
-      </w:r>
-    </w:p>
-    <w:p>
-      <w:pPr>
-        <w:snapToGrid w:val="0"/>
-        <w:rPr>
-          <w:rFonts w:ascii="微软雅黑" w:eastAsia="微软雅黑" w:hAnsi="微软雅黑"/>
-          <w:szCs w:val="21"/>
-        </w:rPr>
-      </w:pPr>
-      <w:r>
-        <w:rPr>
-          <w:rFonts w:ascii="微软雅黑" w:eastAsia="微软雅黑" w:hAnsi="微软雅黑"/>
-          <w:szCs w:val="21"/>
-        </w:rPr>
-        <w:t xml:space="preserve">    这类题目能用BFS的关键点在于：</w:t>
-      </w:r>
-    </w:p>
-    <w:p>
-      <w:pPr>
-        <w:snapToGrid w:val="0"/>
-        <w:rPr>
-          <w:rFonts w:ascii="微软雅黑" w:eastAsia="微软雅黑" w:hAnsi="微软雅黑"/>
-          <w:szCs w:val="21"/>
-        </w:rPr>
-      </w:pPr>
-      <w:r>
-        <w:rPr>
-          <w:rFonts w:ascii="微软雅黑" w:eastAsia="微软雅黑" w:hAnsi="微软雅黑"/>
-          <w:szCs w:val="21"/>
-        </w:rPr>
-        <w:t xml:space="preserve">    1.节点是什么？</w:t>
-      </w:r>
-    </w:p>
-    <w:p>
-      <w:pPr>
-        <w:snapToGrid w:val="0"/>
-        <w:rPr>
-          <w:rFonts w:ascii="微软雅黑" w:eastAsia="微软雅黑" w:hAnsi="微软雅黑"/>
-          <w:szCs w:val="21"/>
-        </w:rPr>
-      </w:pPr>
-      <w:r>
-        <w:rPr>
-          <w:rFonts w:ascii="微软雅黑" w:eastAsia="微软雅黑" w:hAnsi="微软雅黑"/>
-          <w:szCs w:val="21"/>
-        </w:rPr>
-        <w:tab/>
-        <w:t>2.节点间的边是什么？（满足什么关系时可看做相连？）（边一般都不是事先预知的，而是动态呈现出来的）</w:t>
+        <w:t>188. Best Time to Buy and Sell Stock IV</w:t>
+      </w:r>
+    </w:p>
+    <w:p>
+      <w:pPr>
+        <w:snapToGrid w:val="0"/>
+        <w:ind w:firstLine="420"/>
+        <w:rPr>
+          <w:rFonts w:ascii="微软雅黑" w:eastAsia="微软雅黑" w:hAnsi="微软雅黑" w:hint="eastAsia"/>
+          <w:szCs w:val="21"/>
+        </w:rPr>
+      </w:pPr>
+      <w:r>
+        <w:rPr>
+          <w:rFonts w:ascii="微软雅黑" w:eastAsia="微软雅黑" w:hAnsi="微软雅黑" w:hint="eastAsia"/>
+          <w:szCs w:val="21"/>
+        </w:rPr>
+        <w:t>其实做了这么多</w:t>
+      </w:r>
+      <w:r>
+        <w:rPr>
+          <w:rFonts w:ascii="微软雅黑" w:eastAsia="微软雅黑" w:hAnsi="微软雅黑"/>
+          <w:szCs w:val="21"/>
+        </w:rPr>
+        <w:t>DP问题，很多题其实都是特别的简单，</w:t>
+      </w:r>
+      <w:r>
+        <w:rPr>
+          <w:rFonts w:ascii="微软雅黑" w:eastAsia="微软雅黑" w:hAnsi="微软雅黑" w:hint="eastAsia"/>
+          <w:szCs w:val="21"/>
+        </w:rPr>
+        <w:t>首先分析这种题目数据特点，增加数据和减少数据会有什么影响和联系。</w:t>
+      </w:r>
+    </w:p>
+    <w:p>
+      <w:pPr>
+        <w:snapToGrid w:val="0"/>
+        <w:rPr>
+          <w:rFonts w:ascii="微软雅黑" w:eastAsia="微软雅黑" w:hAnsi="微软雅黑"/>
+          <w:szCs w:val="21"/>
+        </w:rPr>
+      </w:pPr>
+      <w:r>
+        <w:rPr>
+          <w:rFonts w:ascii="微软雅黑" w:eastAsia="微软雅黑" w:hAnsi="微软雅黑"/>
+          <w:szCs w:val="21"/>
+        </w:rPr>
+        <w:tab/>
+      </w:r>
+      <w:r>
+        <w:rPr>
+          <w:rFonts w:ascii="微软雅黑" w:eastAsia="微软雅黑" w:hAnsi="微软雅黑" w:hint="eastAsia"/>
+          <w:szCs w:val="21"/>
+        </w:rPr>
+        <w:t>DP</w:t>
+      </w:r>
+      <w:r>
+        <w:rPr>
+          <w:rFonts w:ascii="微软雅黑" w:eastAsia="微软雅黑" w:hAnsi="微软雅黑"/>
+          <w:szCs w:val="21"/>
+        </w:rPr>
+        <w:t>核心思维就在于“自顶向下，</w:t>
+      </w:r>
+      <w:r>
+        <w:rPr>
+          <w:rFonts w:ascii="微软雅黑" w:eastAsia="微软雅黑" w:hAnsi="微软雅黑" w:hint="eastAsia"/>
+          <w:szCs w:val="21"/>
+        </w:rPr>
+        <w:t>自底向上，</w:t>
+      </w:r>
+      <w:r>
+        <w:rPr>
+          <w:rFonts w:ascii="微软雅黑" w:eastAsia="微软雅黑" w:hAnsi="微软雅黑"/>
+          <w:szCs w:val="21"/>
+        </w:rPr>
+        <w:t>逆向思维”，</w:t>
+      </w:r>
+    </w:p>
+    <w:p>
+      <w:pPr>
+        <w:snapToGrid w:val="0"/>
+        <w:rPr>
+          <w:rFonts w:ascii="微软雅黑" w:eastAsia="微软雅黑" w:hAnsi="微软雅黑"/>
+          <w:szCs w:val="21"/>
+        </w:rPr>
+      </w:pPr>
+      <w:r>
+        <w:rPr>
+          <w:rFonts w:ascii="微软雅黑" w:eastAsia="微软雅黑" w:hAnsi="微软雅黑"/>
+          <w:szCs w:val="21"/>
+        </w:rPr>
+        <w:tab/>
+        <w:t>关键词在于“</w:t>
+      </w:r>
+      <w:r>
+        <w:rPr>
+          <w:rFonts w:ascii="微软雅黑" w:eastAsia="微软雅黑" w:hAnsi="微软雅黑" w:hint="eastAsia"/>
+          <w:szCs w:val="21"/>
+        </w:rPr>
+        <w:t>最优</w:t>
+      </w:r>
+      <w:r>
+        <w:rPr>
+          <w:rFonts w:ascii="微软雅黑" w:eastAsia="微软雅黑" w:hAnsi="微软雅黑"/>
+          <w:szCs w:val="21"/>
+        </w:rPr>
+        <w:t>子结构，</w:t>
+      </w:r>
+      <w:r>
+        <w:rPr>
+          <w:rFonts w:ascii="微软雅黑" w:eastAsia="微软雅黑" w:hAnsi="微软雅黑" w:hint="eastAsia"/>
+          <w:szCs w:val="21"/>
+        </w:rPr>
+        <w:t>重叠子问题</w:t>
+      </w:r>
+      <w:r>
+        <w:rPr>
+          <w:rFonts w:ascii="微软雅黑" w:eastAsia="微软雅黑" w:hAnsi="微软雅黑"/>
+          <w:szCs w:val="21"/>
+        </w:rPr>
+        <w:t>，无后效性，状态</w:t>
+      </w:r>
+      <w:r>
+        <w:rPr>
+          <w:rFonts w:ascii="微软雅黑" w:eastAsia="微软雅黑" w:hAnsi="微软雅黑" w:hint="eastAsia"/>
+          <w:szCs w:val="21"/>
+        </w:rPr>
+        <w:t>及表示</w:t>
+      </w:r>
+      <w:r>
+        <w:rPr>
+          <w:rFonts w:ascii="微软雅黑" w:eastAsia="微软雅黑" w:hAnsi="微软雅黑"/>
+          <w:szCs w:val="21"/>
+        </w:rPr>
+        <w:t>，初始</w:t>
+      </w:r>
+      <w:r>
+        <w:rPr>
+          <w:rFonts w:ascii="微软雅黑" w:eastAsia="微软雅黑" w:hAnsi="微软雅黑" w:hint="eastAsia"/>
+          <w:szCs w:val="21"/>
+        </w:rPr>
+        <w:t>值</w:t>
+      </w:r>
+      <w:r>
+        <w:rPr>
+          <w:rFonts w:ascii="微软雅黑" w:eastAsia="微软雅黑" w:hAnsi="微软雅黑"/>
+          <w:szCs w:val="21"/>
+        </w:rPr>
+        <w:t>”</w:t>
       </w:r>
     </w:p>
     <w:p>
@@ -280,56 +551,105 @@
           <w:sz w:val="28"/>
           <w:szCs w:val="28"/>
         </w:rPr>
-        <w:t>309. Best Time to Buy and Sell Stock with Cooldown</w:t>
-      </w:r>
-    </w:p>
-    <w:p>
-      <w:pPr>
-        <w:snapToGrid w:val="0"/>
-        <w:ind w:firstLine="420"/>
-        <w:rPr>
-          <w:rFonts w:ascii="微软雅黑" w:eastAsia="微软雅黑" w:hAnsi="微软雅黑"/>
-          <w:szCs w:val="21"/>
-        </w:rPr>
-      </w:pPr>
-      <w:r>
-        <w:rPr>
-          <w:rFonts w:ascii="微软雅黑" w:eastAsia="微软雅黑" w:hAnsi="微软雅黑"/>
-          <w:szCs w:val="21"/>
-        </w:rPr>
-        <w:t>非常好的DP题目，对于DP题目最重要的是由简单的一些例子由简到繁的进行分析，</w:t>
-      </w:r>
-    </w:p>
-    <w:p>
-      <w:pPr>
-        <w:snapToGrid w:val="0"/>
-        <w:rPr>
-          <w:rFonts w:ascii="微软雅黑" w:eastAsia="微软雅黑" w:hAnsi="微软雅黑"/>
-          <w:szCs w:val="21"/>
-        </w:rPr>
-      </w:pPr>
-      <w:r>
-        <w:rPr>
-          <w:rFonts w:ascii="微软雅黑" w:eastAsia="微软雅黑" w:hAnsi="微软雅黑"/>
-          <w:szCs w:val="21"/>
-        </w:rPr>
-        <w:t xml:space="preserve">    找准状态量和分析清楚子问题（是否有后效性），对状态量进行从前到后的迭代递推或者从后到前的分析。</w:t>
-      </w:r>
-    </w:p>
-    <w:p>
-      <w:pPr>
-        <w:snapToGrid w:val="0"/>
-        <w:rPr>
-          <w:rFonts w:ascii="微软雅黑" w:eastAsia="微软雅黑" w:hAnsi="微软雅黑"/>
-          <w:szCs w:val="21"/>
-        </w:rPr>
-      </w:pPr>
-      <w:r>
-        <w:rPr>
-          <w:rFonts w:ascii="微软雅黑" w:eastAsia="微软雅黑" w:hAnsi="微软雅黑"/>
-          <w:szCs w:val="21"/>
-        </w:rPr>
-        <w:t xml:space="preserve">    无论状态量是什么（一个整型值、结构体、字符串、集合等，或者有多个状态量），一定要分析找准状态量。</w:t>
+        <w:t>279. Perfect Squares</w:t>
+      </w:r>
+    </w:p>
+    <w:p>
+      <w:pPr>
+        <w:snapToGrid w:val="0"/>
+        <w:rPr>
+          <w:rFonts w:ascii="微软雅黑" w:eastAsia="微软雅黑" w:hAnsi="微软雅黑"/>
+          <w:szCs w:val="21"/>
+        </w:rPr>
+      </w:pPr>
+      <w:r>
+        <w:rPr>
+          <w:rFonts w:ascii="微软雅黑" w:eastAsia="微软雅黑" w:hAnsi="微软雅黑"/>
+          <w:szCs w:val="21"/>
+        </w:rPr>
+        <w:t>//解法四：Breadth-First Search: 80ms</w:t>
+      </w:r>
+    </w:p>
+    <w:p>
+      <w:pPr>
+        <w:snapToGrid w:val="0"/>
+        <w:rPr>
+          <w:rFonts w:ascii="微软雅黑" w:eastAsia="微软雅黑" w:hAnsi="微软雅黑" w:hint="eastAsia"/>
+          <w:szCs w:val="21"/>
+        </w:rPr>
+      </w:pPr>
+      <w:r>
+        <w:rPr>
+          <w:rFonts w:ascii="微软雅黑" w:eastAsia="微软雅黑" w:hAnsi="微软雅黑"/>
+          <w:szCs w:val="21"/>
+        </w:rPr>
+        <w:tab/>
+        <w:t>思维值得学习！将广度优先搜索用于求 是否能满足某种条件或最快的方式 是一种全新的思维。时间复杂度为O（n)</w:t>
+      </w:r>
+    </w:p>
+    <w:p>
+      <w:pPr>
+        <w:snapToGrid w:val="0"/>
+        <w:rPr>
+          <w:rFonts w:ascii="微软雅黑" w:eastAsia="微软雅黑" w:hAnsi="微软雅黑"/>
+          <w:szCs w:val="21"/>
+        </w:rPr>
+      </w:pPr>
+      <w:r>
+        <w:rPr>
+          <w:rFonts w:ascii="微软雅黑" w:eastAsia="微软雅黑" w:hAnsi="微软雅黑"/>
+          <w:szCs w:val="21"/>
+        </w:rPr>
+        <w:t xml:space="preserve">    另外一个类似的可用广度优先搜索解决问题的题目是403. Frog Jump</w:t>
+      </w:r>
+    </w:p>
+    <w:p>
+      <w:pPr>
+        <w:snapToGrid w:val="0"/>
+        <w:rPr>
+          <w:rFonts w:ascii="微软雅黑" w:eastAsia="微软雅黑" w:hAnsi="微软雅黑"/>
+          <w:szCs w:val="21"/>
+        </w:rPr>
+      </w:pPr>
+      <w:r>
+        <w:rPr>
+          <w:rFonts w:ascii="微软雅黑" w:eastAsia="微软雅黑" w:hAnsi="微软雅黑"/>
+          <w:szCs w:val="21"/>
+        </w:rPr>
+        <w:t xml:space="preserve">    这类题目能用BFS的关键点在于：</w:t>
+      </w:r>
+    </w:p>
+    <w:p>
+      <w:pPr>
+        <w:snapToGrid w:val="0"/>
+        <w:rPr>
+          <w:rFonts w:ascii="微软雅黑" w:eastAsia="微软雅黑" w:hAnsi="微软雅黑"/>
+          <w:szCs w:val="21"/>
+        </w:rPr>
+      </w:pPr>
+      <w:r>
+        <w:rPr>
+          <w:rFonts w:ascii="微软雅黑" w:eastAsia="微软雅黑" w:hAnsi="微软雅黑"/>
+          <w:szCs w:val="21"/>
+        </w:rPr>
+        <w:t xml:space="preserve">    1.节点是什么？</w:t>
+      </w:r>
+    </w:p>
+    <w:p>
+      <w:pPr>
+        <w:snapToGrid w:val="0"/>
+        <w:rPr>
+          <w:rFonts w:ascii="微软雅黑" w:eastAsia="微软雅黑" w:hAnsi="微软雅黑"/>
+          <w:szCs w:val="21"/>
+        </w:rPr>
+      </w:pPr>
+      <w:r>
+        <w:rPr>
+          <w:rFonts w:ascii="微软雅黑" w:eastAsia="微软雅黑" w:hAnsi="微软雅黑"/>
+          <w:szCs w:val="21"/>
+        </w:rPr>
+        <w:tab/>
+        <w:t>2.节点间的边是什么？（满足什么关系时可看做相连？）（边一般都不是事先预知的，而是动态呈现出来的）</w:t>
       </w:r>
     </w:p>
     <w:p>
@@ -350,6 +670,76 @@
           <w:sz w:val="28"/>
           <w:szCs w:val="28"/>
         </w:rPr>
+        <w:t>309. Best Time to Buy and Sell Stock with Cooldown</w:t>
+      </w:r>
+    </w:p>
+    <w:p>
+      <w:pPr>
+        <w:snapToGrid w:val="0"/>
+        <w:ind w:firstLine="420"/>
+        <w:rPr>
+          <w:rFonts w:ascii="微软雅黑" w:eastAsia="微软雅黑" w:hAnsi="微软雅黑"/>
+          <w:szCs w:val="21"/>
+        </w:rPr>
+      </w:pPr>
+      <w:r>
+        <w:rPr>
+          <w:rFonts w:ascii="微软雅黑" w:eastAsia="微软雅黑" w:hAnsi="微软雅黑"/>
+          <w:szCs w:val="21"/>
+        </w:rPr>
+        <w:t>非常好的DP题目，对于DP题目最重要的是由简单的一些例子由简到繁的进行分析，</w:t>
+      </w:r>
+    </w:p>
+    <w:p>
+      <w:pPr>
+        <w:snapToGrid w:val="0"/>
+        <w:rPr>
+          <w:rFonts w:ascii="微软雅黑" w:eastAsia="微软雅黑" w:hAnsi="微软雅黑"/>
+          <w:szCs w:val="21"/>
+        </w:rPr>
+      </w:pPr>
+      <w:r>
+        <w:rPr>
+          <w:rFonts w:ascii="微软雅黑" w:eastAsia="微软雅黑" w:hAnsi="微软雅黑"/>
+          <w:szCs w:val="21"/>
+        </w:rPr>
+        <w:t xml:space="preserve">    找准状态量和分析清楚子问题（是否有后效性），对状态量进行从前到后的迭代递推或者从后到前的分析。</w:t>
+      </w:r>
+    </w:p>
+    <w:p>
+      <w:pPr>
+        <w:snapToGrid w:val="0"/>
+        <w:rPr>
+          <w:rFonts w:ascii="微软雅黑" w:eastAsia="微软雅黑" w:hAnsi="微软雅黑"/>
+          <w:szCs w:val="21"/>
+        </w:rPr>
+      </w:pPr>
+      <w:r>
+        <w:rPr>
+          <w:rFonts w:ascii="微软雅黑" w:eastAsia="微软雅黑" w:hAnsi="微软雅黑"/>
+          <w:szCs w:val="21"/>
+        </w:rPr>
+        <w:t xml:space="preserve">    无论状态量是什么（一个整型值、结构体、字符串、集合等，或者有多个状态量），一定要分析找准状态量。</w:t>
+      </w:r>
+    </w:p>
+    <w:p>
+      <w:pPr>
+        <w:pStyle w:val="2"/>
+        <w:snapToGrid w:val="0"/>
+        <w:spacing w:before="0" w:after="0" w:line="240" w:lineRule="auto"/>
+        <w:jc w:val="left"/>
+        <w:rPr>
+          <w:rFonts w:ascii="微软雅黑" w:eastAsia="微软雅黑" w:hAnsi="微软雅黑"/>
+          <w:sz w:val="28"/>
+          <w:szCs w:val="28"/>
+        </w:rPr>
+      </w:pPr>
+      <w:r>
+        <w:rPr>
+          <w:rFonts w:ascii="微软雅黑" w:eastAsia="微软雅黑" w:hAnsi="微软雅黑"/>
+          <w:sz w:val="28"/>
+          <w:szCs w:val="28"/>
+        </w:rPr>
         <w:t>312. Burst Balloons</w:t>
       </w:r>
     </w:p>
@@ -417,6 +807,7 @@
           <w:rFonts w:ascii="微软雅黑" w:eastAsia="微软雅黑" w:hAnsi="微软雅黑"/>
           <w:szCs w:val="21"/>
         </w:rPr>
+        <w:lastRenderedPageBreak/>
         <w:tab/>
         <w:t>思考方式一般有两种：</w:t>
       </w:r>
@@ -538,16 +929,50 @@
           <w:rFonts w:ascii="微软雅黑" w:eastAsia="微软雅黑" w:hAnsi="微软雅黑"/>
           <w:szCs w:val="21"/>
         </w:rPr>
-        <w:lastRenderedPageBreak/>
-        <w:tab/>
-      </w:r>
-      <w:r>
-        <w:rPr>
-          <w:rFonts w:ascii="微软雅黑" w:eastAsia="微软雅黑" w:hAnsi="微软雅黑"/>
-          <w:szCs w:val="21"/>
-        </w:rPr>
-        <w:tab/>
-        <w:t>2.从右到左的三角形</w:t>
+        <w:tab/>
+      </w:r>
+      <w:r>
+        <w:rPr>
+          <w:rFonts w:ascii="微软雅黑" w:eastAsia="微软雅黑" w:hAnsi="微软雅黑"/>
+          <w:szCs w:val="21"/>
+        </w:rPr>
+        <w:tab/>
+        <w:t>2.</w:t>
+      </w:r>
+      <w:r>
+        <w:rPr>
+          <w:rFonts w:ascii="微软雅黑" w:eastAsia="微软雅黑" w:hAnsi="微软雅黑"/>
+          <w:szCs w:val="21"/>
+        </w:rPr>
+        <w:t>从</w:t>
+      </w:r>
+      <w:r>
+        <w:rPr>
+          <w:rFonts w:ascii="微软雅黑" w:eastAsia="微软雅黑" w:hAnsi="微软雅黑" w:hint="eastAsia"/>
+          <w:szCs w:val="21"/>
+        </w:rPr>
+        <w:t>下</w:t>
+      </w:r>
+      <w:r>
+        <w:rPr>
+          <w:rFonts w:ascii="微软雅黑" w:eastAsia="微软雅黑" w:hAnsi="微软雅黑"/>
+          <w:szCs w:val="21"/>
+        </w:rPr>
+        <w:t>到</w:t>
+      </w:r>
+      <w:r>
+        <w:rPr>
+          <w:rFonts w:ascii="微软雅黑" w:eastAsia="微软雅黑" w:hAnsi="微软雅黑" w:hint="eastAsia"/>
+          <w:szCs w:val="21"/>
+        </w:rPr>
+        <w:t>上</w:t>
+      </w:r>
+      <w:r>
+        <w:rPr>
+          <w:rFonts w:ascii="微软雅黑" w:eastAsia="微软雅黑" w:hAnsi="微软雅黑"/>
+          <w:szCs w:val="21"/>
+        </w:rPr>
+        <w:t>的三角形</w:t>
       </w:r>
     </w:p>
     <w:p>
@@ -1010,6 +1435,7 @@
           <w:rFonts w:ascii="微软雅黑" w:eastAsia="微软雅黑" w:hAnsi="微软雅黑"/>
           <w:szCs w:val="21"/>
         </w:rPr>
+        <w:lastRenderedPageBreak/>
         <w:tab/>
         <w:t>在做此题目时体会到了一种一些编程比赛中会出现的状态；</w:t>
       </w:r>
@@ -1073,7 +1499,6 @@
           <w:rFonts w:ascii="微软雅黑" w:eastAsia="微软雅黑" w:hAnsi="微软雅黑"/>
           <w:szCs w:val="21"/>
         </w:rPr>
-        <w:lastRenderedPageBreak/>
         <w:tab/>
         <w:t>本题的错误：方法DP没有问题，但是对问题本身的认识不够，1-n中连续11，没有认识清楚这些数字的构成分析，一直扎身于错误中，没有反面思考错误，换方向，认识问题。</w:t>
       </w:r>
@@ -1324,7 +1749,7 @@
         <w:snapToGrid w:val="0"/>
         <w:ind w:firstLine="420"/>
         <w:rPr>
-          <w:rFonts w:ascii="微软雅黑" w:eastAsia="微软雅黑" w:hAnsi="微软雅黑" w:hint="eastAsia"/>
+          <w:rFonts w:ascii="微软雅黑" w:eastAsia="微软雅黑" w:hAnsi="微软雅黑"/>
           <w:szCs w:val="21"/>
         </w:rPr>
       </w:pPr>
@@ -1394,7 +1819,7 @@
       <w:pPr>
         <w:snapToGrid w:val="0"/>
         <w:rPr>
-          <w:rFonts w:ascii="微软雅黑" w:eastAsia="微软雅黑" w:hAnsi="微软雅黑" w:hint="eastAsia"/>
+          <w:rFonts w:ascii="微软雅黑" w:eastAsia="微软雅黑" w:hAnsi="微软雅黑"/>
           <w:szCs w:val="21"/>
         </w:rPr>
       </w:pPr>
@@ -1476,7 +1901,7 @@
       <w:pPr>
         <w:snapToGrid w:val="0"/>
         <w:rPr>
-          <w:rFonts w:ascii="微软雅黑" w:eastAsia="微软雅黑" w:hAnsi="微软雅黑" w:hint="eastAsia"/>
+          <w:rFonts w:ascii="微软雅黑" w:eastAsia="微软雅黑" w:hAnsi="微软雅黑"/>
           <w:szCs w:val="21"/>
         </w:rPr>
       </w:pPr>
@@ -1496,8 +1921,6 @@
         <w:tab/>
         <w:t>若s[k]==s[j], 那么dp[i][j]的一个可能值为dp[i][k]+dp[k+1][j-1]（j处的a同k处的a一起画出）</w:t>
       </w:r>
-      <w:bookmarkStart w:id="0" w:name="_GoBack"/>
-      <w:bookmarkEnd w:id="0"/>
     </w:p>
     <w:sectPr>
       <w:pgSz w:w="11906" w:h="16838"/>
@@ -1507,6 +1930,127 @@
     </w:sectPr>
   </w:body>
 </w:document>
+</file>
+
+<file path=word/numbering.xml><?xml version="1.0" encoding="utf-8"?>
+<w:numbering xmlns:wpc="http://schemas.microsoft.com/office/word/2010/wordprocessingCanvas" xmlns:cx="http://schemas.microsoft.com/office/drawing/2014/chartex" xmlns:cx1="http://schemas.microsoft.com/office/drawing/2015/9/8/chartex" xmlns:mc="http://schemas.openxmlformats.org/markup-compatibility/2006" xmlns:o="urn:schemas-microsoft-com:office:office" xmlns:r="http://schemas.openxmlformats.org/officeDocument/2006/relationships" xmlns:m="http://schemas.openxmlformats.org/officeDocument/2006/math" xmlns:v="urn:schemas-microsoft-com:vml" xmlns:wp14="http://schemas.microsoft.com/office/word/2010/wordprocessingDrawing" xmlns:wp="http://schemas.openxmlformats.org/drawingml/2006/wordprocessingDrawing" xmlns:w10="urn:schemas-microsoft-com:office:word" xmlns:w="http://schemas.openxmlformats.org/wordprocessingml/2006/main" xmlns:w14="http://schemas.microsoft.com/office/word/2010/wordml" xmlns:w15="http://schemas.microsoft.com/office/word/2012/wordml" xmlns:w16se="http://schemas.microsoft.com/office/word/2015/wordml/symex" xmlns:wpg="http://schemas.microsoft.com/office/word/2010/wordprocessingGroup" xmlns:wpi="http://schemas.microsoft.com/office/word/2010/wordprocessingInk" xmlns:wne="http://schemas.microsoft.com/office/word/2006/wordml" xmlns:wps="http://schemas.microsoft.com/office/word/2010/wordprocessingShape" mc:Ignorable="w14 w15 w16se wp14">
+  <w:abstractNum w:abstractNumId="0" w15:restartNumberingAfterBreak="0">
+    <w:nsid w:val="42FE5BB5"/>
+    <w:multiLevelType w:val="hybridMultilevel"/>
+    <w:tmpl w:val="11006B90"/>
+    <w:lvl w:ilvl="0" w:tplc="04090001">
+      <w:start w:val="1"/>
+      <w:numFmt w:val="bullet"/>
+      <w:lvlText w:val=""/>
+      <w:lvlJc w:val="left"/>
+      <w:pPr>
+        <w:ind w:left="840" w:hanging="420"/>
+      </w:pPr>
+      <w:rPr>
+        <w:rFonts w:ascii="Wingdings" w:hAnsi="Wingdings" w:hint="default"/>
+      </w:rPr>
+    </w:lvl>
+    <w:lvl w:ilvl="1" w:tplc="04090003" w:tentative="1">
+      <w:start w:val="1"/>
+      <w:numFmt w:val="bullet"/>
+      <w:lvlText w:val=""/>
+      <w:lvlJc w:val="left"/>
+      <w:pPr>
+        <w:ind w:left="1260" w:hanging="420"/>
+      </w:pPr>
+      <w:rPr>
+        <w:rFonts w:ascii="Wingdings" w:hAnsi="Wingdings" w:hint="default"/>
+      </w:rPr>
+    </w:lvl>
+    <w:lvl w:ilvl="2" w:tplc="04090005" w:tentative="1">
+      <w:start w:val="1"/>
+      <w:numFmt w:val="bullet"/>
+      <w:lvlText w:val=""/>
+      <w:lvlJc w:val="left"/>
+      <w:pPr>
+        <w:ind w:left="1680" w:hanging="420"/>
+      </w:pPr>
+      <w:rPr>
+        <w:rFonts w:ascii="Wingdings" w:hAnsi="Wingdings" w:hint="default"/>
+      </w:rPr>
+    </w:lvl>
+    <w:lvl w:ilvl="3" w:tplc="04090001" w:tentative="1">
+      <w:start w:val="1"/>
+      <w:numFmt w:val="bullet"/>
+      <w:lvlText w:val=""/>
+      <w:lvlJc w:val="left"/>
+      <w:pPr>
+        <w:ind w:left="2100" w:hanging="420"/>
+      </w:pPr>
+      <w:rPr>
+        <w:rFonts w:ascii="Wingdings" w:hAnsi="Wingdings" w:hint="default"/>
+      </w:rPr>
+    </w:lvl>
+    <w:lvl w:ilvl="4" w:tplc="04090003" w:tentative="1">
+      <w:start w:val="1"/>
+      <w:numFmt w:val="bullet"/>
+      <w:lvlText w:val=""/>
+      <w:lvlJc w:val="left"/>
+      <w:pPr>
+        <w:ind w:left="2520" w:hanging="420"/>
+      </w:pPr>
+      <w:rPr>
+        <w:rFonts w:ascii="Wingdings" w:hAnsi="Wingdings" w:hint="default"/>
+      </w:rPr>
+    </w:lvl>
+    <w:lvl w:ilvl="5" w:tplc="04090005" w:tentative="1">
+      <w:start w:val="1"/>
+      <w:numFmt w:val="bullet"/>
+      <w:lvlText w:val=""/>
+      <w:lvlJc w:val="left"/>
+      <w:pPr>
+        <w:ind w:left="2940" w:hanging="420"/>
+      </w:pPr>
+      <w:rPr>
+        <w:rFonts w:ascii="Wingdings" w:hAnsi="Wingdings" w:hint="default"/>
+      </w:rPr>
+    </w:lvl>
+    <w:lvl w:ilvl="6" w:tplc="04090001" w:tentative="1">
+      <w:start w:val="1"/>
+      <w:numFmt w:val="bullet"/>
+      <w:lvlText w:val=""/>
+      <w:lvlJc w:val="left"/>
+      <w:pPr>
+        <w:ind w:left="3360" w:hanging="420"/>
+      </w:pPr>
+      <w:rPr>
+        <w:rFonts w:ascii="Wingdings" w:hAnsi="Wingdings" w:hint="default"/>
+      </w:rPr>
+    </w:lvl>
+    <w:lvl w:ilvl="7" w:tplc="04090003" w:tentative="1">
+      <w:start w:val="1"/>
+      <w:numFmt w:val="bullet"/>
+      <w:lvlText w:val=""/>
+      <w:lvlJc w:val="left"/>
+      <w:pPr>
+        <w:ind w:left="3780" w:hanging="420"/>
+      </w:pPr>
+      <w:rPr>
+        <w:rFonts w:ascii="Wingdings" w:hAnsi="Wingdings" w:hint="default"/>
+      </w:rPr>
+    </w:lvl>
+    <w:lvl w:ilvl="8" w:tplc="04090005" w:tentative="1">
+      <w:start w:val="1"/>
+      <w:numFmt w:val="bullet"/>
+      <w:lvlText w:val=""/>
+      <w:lvlJc w:val="left"/>
+      <w:pPr>
+        <w:ind w:left="4200" w:hanging="420"/>
+      </w:pPr>
+      <w:rPr>
+        <w:rFonts w:ascii="Wingdings" w:hAnsi="Wingdings" w:hint="default"/>
+      </w:rPr>
+    </w:lvl>
+  </w:abstractNum>
+  <w:num w:numId="1">
+    <w:abstractNumId w:val="0"/>
+  </w:num>
+</w:numbering>
 </file>
 
 <file path=word/styles.xml><?xml version="1.0" encoding="utf-8"?>
@@ -2005,6 +2549,16 @@
       <w:szCs w:val="32"/>
     </w:rPr>
   </w:style>
+  <w:style w:type="paragraph" w:styleId="a3">
+    <w:name w:val="List Paragraph"/>
+    <w:basedOn w:val="a"/>
+    <w:uiPriority w:val="34"/>
+    <w:qFormat/>
+    <w:rsid w:val="00B16855"/>
+    <w:pPr>
+      <w:ind w:firstLineChars="200" w:firstLine="420"/>
+    </w:pPr>
+  </w:style>
 </w:styles>
 </file>
 
@@ -2274,7 +2828,7 @@
 </file>
 
 <file path=customXml/itemProps1.xml><?xml version="1.0" encoding="utf-8"?>
-<ds:datastoreItem xmlns:ds="http://schemas.openxmlformats.org/officeDocument/2006/customXml" ds:itemID="{886EE41B-1BAD-4509-BF57-18ACB4473CF7}">
+<ds:datastoreItem xmlns:ds="http://schemas.openxmlformats.org/officeDocument/2006/customXml" ds:itemID="{715134E0-0C2B-46B0-AB60-611B740598D5}">
   <ds:schemaRefs>
     <ds:schemaRef ds:uri="http://schemas.openxmlformats.org/officeDocument/2006/bibliography"/>
   </ds:schemaRefs>

</xml_diff>